<commit_message>
Docs: Figure2,3 added. Graphical_abstract_2 is added.
</commit_message>
<xml_diff>
--- a/pahse1_2.docx
+++ b/pahse1_2.docx
@@ -168,17 +168,31 @@
             <v:path o:extrusionok="f" gradientshapeok="t" o:connecttype="rect"/>
             <o:lock v:ext="edit" aspectratio="t"/>
           </v:shapetype>
-          <v:shape id="_x0000_i1037" type="#_x0000_t75" style="width:470.2pt;height:202.9pt">
+          <v:shape id="_x0000_i1025" type="#_x0000_t75" style="width:470.4pt;height:202.8pt">
             <v:imagedata r:id="rId5" o:title="co2_1"/>
           </v:shape>
         </w:pict>
       </w:r>
-      <w:r>
-        <w:t xml:space="preserve">Table 1. Descriptive Statistics Carbox Dioxide PPM Values Between Years 1958 and 2017 </w:t>
+      <w:bookmarkStart w:id="0" w:name="_GoBack"/>
+      <w:r>
+        <w:t>Table 1. Descriptive Statistics Carbox Dioxide P</w:t>
+      </w:r>
+      <w:r>
+        <w:t xml:space="preserve">PM Values Between </w:t>
+      </w:r>
+      <w:r>
+        <w:t>in</w:t>
+      </w:r>
+      <w:r>
+        <w:t xml:space="preserve"> 1958-</w:t>
+      </w:r>
+      <w:r>
+        <w:t xml:space="preserve">2017 </w:t>
       </w:r>
       <w:r>
         <w:t>[1].</w:t>
       </w:r>
+      <w:bookmarkEnd w:id="0"/>
     </w:p>
     <w:p>
       <w:pPr>
@@ -188,7 +202,7 @@
       <w:r>
         <w:lastRenderedPageBreak/>
         <w:pict>
-          <v:shape id="_x0000_i1038" type="#_x0000_t75" style="width:469.65pt;height:242.75pt">
+          <v:shape id="_x0000_i1026" type="#_x0000_t75" style="width:469.8pt;height:243pt">
             <v:imagedata r:id="rId6" o:title="co2"/>
           </v:shape>
         </w:pict>
@@ -208,8 +222,6 @@
         <w:spacing w:line="360" w:lineRule="auto"/>
         <w:jc w:val="center"/>
       </w:pPr>
-      <w:bookmarkStart w:id="0" w:name="_GoBack"/>
-      <w:bookmarkEnd w:id="0"/>
     </w:p>
     <w:p>
       <w:pPr>
@@ -512,7 +524,7 @@
           <w:b/>
         </w:rPr>
         <w:pict>
-          <v:shape id="_x0000_i1039" type="#_x0000_t75" style="width:470.2pt;height:265.65pt">
+          <v:shape id="_x0000_i1027" type="#_x0000_t75" style="width:469.8pt;height:265.2pt">
             <v:imagedata r:id="rId7" o:title="graphical_abstract"/>
           </v:shape>
         </w:pict>

</xml_diff>